<commit_message>
Created new branch and pushed again
</commit_message>
<xml_diff>
--- a/Assignment_tdevs_Ayswarjya_Karmakar.docx
+++ b/Assignment_tdevs_Ayswarjya_Karmakar.docx
@@ -29,19 +29,40 @@
         <w:spacing w:line="270" w:lineRule="atLeast"/>
         <w:rPr>
           <w:rFonts w:ascii="Menlo" w:hAnsi="Menlo" w:cs="Menlo"/>
-          <w:color w:val="CCCCCC"/>
-          <w:sz w:val="18"/>
-          <w:szCs w:val="18"/>
-        </w:rPr>
-      </w:pPr>
-      <w:r>
-        <w:rPr>
-          <w:rFonts w:ascii="Menlo" w:hAnsi="Menlo" w:cs="Menlo"/>
           <w:color w:val="6A9955"/>
           <w:sz w:val="18"/>
           <w:szCs w:val="18"/>
         </w:rPr>
+      </w:pPr>
+      <w:r>
+        <w:rPr>
+          <w:rFonts w:ascii="Menlo" w:hAnsi="Menlo" w:cs="Menlo"/>
+          <w:color w:val="6A9955"/>
+          <w:sz w:val="18"/>
+          <w:szCs w:val="18"/>
+        </w:rPr>
         <w:t># would create Ec2 instance and use Existing Security Group and Key.</w:t>
+      </w:r>
+    </w:p>
+    <w:p>
+      <w:pPr>
+        <w:shd w:val="clear" w:color="auto" w:fill="1F1F1F"/>
+        <w:spacing w:line="270" w:lineRule="atLeast"/>
+        <w:rPr>
+          <w:rFonts w:ascii="Menlo" w:hAnsi="Menlo" w:cs="Menlo"/>
+          <w:color w:val="CCCCCC"/>
+          <w:sz w:val="18"/>
+          <w:szCs w:val="18"/>
+        </w:rPr>
+      </w:pPr>
+      <w:r>
+        <w:rPr>
+          <w:rFonts w:ascii="Menlo" w:hAnsi="Menlo" w:cs="Menlo"/>
+          <w:color w:val="6A9955"/>
+          <w:sz w:val="18"/>
+          <w:szCs w:val="18"/>
+        </w:rPr>
+        <w:t>#</w:t>
       </w:r>
     </w:p>
     <w:p>
@@ -1568,6 +1589,7 @@
           <w:sz w:val="18"/>
           <w:szCs w:val="18"/>
         </w:rPr>
+        <w:lastRenderedPageBreak/>
         <w:t xml:space="preserve">  </w:t>
       </w:r>
     </w:p>
@@ -1589,7 +1611,6 @@
           <w:sz w:val="18"/>
           <w:szCs w:val="18"/>
         </w:rPr>
-        <w:lastRenderedPageBreak/>
         <w:t xml:space="preserve">  </w:t>
       </w:r>
       <w:r>

</xml_diff>